<commit_message>
:sparkles: Unit 4 mod 2 completetd
</commit_message>
<xml_diff>
--- a/Understanding Google Cloud Security and Operations.docx
+++ b/Understanding Google Cloud Security and Operations.docx
@@ -144,15 +144,7 @@
           <w:color w:val="202124"/>
           <w:spacing w:val="2"/>
         </w:rPr>
-        <w:t>Google Cloud's tools offer four key benefits for managing cloud costs. What are they? Select the correct answer</w:t>
-      </w:r>
-      <w:r>
-        <w:rPr>
-          <w:rFonts w:ascii="Roboto" w:hAnsi="Roboto"/>
-          <w:color w:val="202124"/>
-          <w:spacing w:val="2"/>
-        </w:rPr>
-        <w:t>.</w:t>
+        <w:t>Google Cloud's tools offer four key benefits for managing cloud costs. What are they? Select the correct answer.</w:t>
       </w:r>
     </w:p>
     <w:p>
@@ -248,7 +240,7 @@
         <w:textAlignment w:val="center"/>
         <w:rPr>
           <w:rFonts w:ascii="Roboto" w:eastAsia="Times New Roman" w:hAnsi="Roboto" w:cs="Times New Roman"/>
-          <w:spacing w:val="3"/>
+          <w:spacing w:val="1"/>
           <w:sz w:val="24"/>
           <w:szCs w:val="24"/>
           <w:lang w:eastAsia="en-IN"/>
@@ -286,6 +278,432 @@
         </w:rPr>
         <w:t xml:space="preserve"> Financial controller with expertise in cloud)</w:t>
       </w:r>
+    </w:p>
+    <w:p>
+      <w:pPr>
+        <w:spacing w:after="0" w:line="240" w:lineRule="auto"/>
+        <w:textAlignment w:val="center"/>
+        <w:rPr>
+          <w:rFonts w:ascii="Roboto" w:eastAsia="Times New Roman" w:hAnsi="Roboto" w:cs="Times New Roman"/>
+          <w:spacing w:val="1"/>
+          <w:sz w:val="24"/>
+          <w:szCs w:val="24"/>
+          <w:lang w:eastAsia="en-IN"/>
+        </w:rPr>
+      </w:pPr>
+    </w:p>
+    <w:p>
+      <w:pPr>
+        <w:spacing w:after="0" w:line="240" w:lineRule="auto"/>
+        <w:textAlignment w:val="center"/>
+        <w:rPr>
+          <w:rFonts w:ascii="Roboto" w:eastAsia="Times New Roman" w:hAnsi="Roboto" w:cs="Times New Roman"/>
+          <w:spacing w:val="1"/>
+          <w:sz w:val="24"/>
+          <w:szCs w:val="24"/>
+          <w:lang w:eastAsia="en-IN"/>
+        </w:rPr>
+      </w:pPr>
+    </w:p>
+    <w:p>
+      <w:pPr>
+        <w:spacing w:after="0" w:line="240" w:lineRule="auto"/>
+        <w:textAlignment w:val="center"/>
+        <w:rPr>
+          <w:rFonts w:ascii="Roboto" w:eastAsia="Times New Roman" w:hAnsi="Roboto" w:cs="Times New Roman"/>
+          <w:spacing w:val="1"/>
+          <w:sz w:val="24"/>
+          <w:szCs w:val="24"/>
+          <w:lang w:eastAsia="en-IN"/>
+        </w:rPr>
+      </w:pPr>
+    </w:p>
+    <w:p>
+      <w:pPr>
+        <w:spacing w:after="0" w:line="240" w:lineRule="auto"/>
+        <w:textAlignment w:val="center"/>
+        <w:rPr>
+          <w:rFonts w:ascii="Roboto" w:hAnsi="Roboto"/>
+          <w:color w:val="202124"/>
+          <w:spacing w:val="2"/>
+        </w:rPr>
+      </w:pPr>
+      <w:r>
+        <w:br/>
+      </w:r>
+      <w:r>
+        <w:rPr>
+          <w:rFonts w:ascii="Roboto" w:hAnsi="Roboto"/>
+          <w:color w:val="202124"/>
+          <w:spacing w:val="2"/>
+        </w:rPr>
+        <w:t>You have received an email that says the following: “We have identified that your account is vulnerable. Click this link to change your security settings.” What cybersecurity risks do you need to consider before clicking on the link? Select two correct answers.</w:t>
+      </w:r>
+    </w:p>
+    <w:p>
+      <w:pPr>
+        <w:spacing w:after="0" w:line="240" w:lineRule="auto"/>
+        <w:textAlignment w:val="center"/>
+        <w:rPr>
+          <w:rFonts w:ascii="Roboto" w:hAnsi="Roboto"/>
+          <w:color w:val="202124"/>
+          <w:spacing w:val="2"/>
+        </w:rPr>
+      </w:pPr>
+      <w:r>
+        <w:rPr>
+          <w:rFonts w:ascii="Roboto" w:hAnsi="Roboto"/>
+          <w:color w:val="202124"/>
+          <w:spacing w:val="2"/>
+        </w:rPr>
+        <w:t>Malware attacks on files</w:t>
+      </w:r>
+    </w:p>
+    <w:p>
+      <w:pPr>
+        <w:spacing w:after="0" w:line="240" w:lineRule="auto"/>
+        <w:textAlignment w:val="center"/>
+        <w:rPr>
+          <w:rFonts w:ascii="Roboto" w:eastAsia="Times New Roman" w:hAnsi="Roboto" w:cs="Times New Roman"/>
+          <w:spacing w:val="3"/>
+          <w:sz w:val="24"/>
+          <w:szCs w:val="24"/>
+          <w:lang w:eastAsia="en-IN"/>
+        </w:rPr>
+      </w:pPr>
+      <w:r>
+        <w:rPr>
+          <w:rFonts w:ascii="Roboto" w:eastAsia="Times New Roman" w:hAnsi="Roboto" w:cs="Times New Roman"/>
+          <w:spacing w:val="1"/>
+          <w:sz w:val="24"/>
+          <w:szCs w:val="24"/>
+          <w:lang w:eastAsia="en-IN"/>
+        </w:rPr>
+        <w:t>Phishing for sensitive data</w:t>
+      </w:r>
+    </w:p>
+    <w:p>
+      <w:pPr>
+        <w:spacing w:after="0" w:line="240" w:lineRule="auto"/>
+        <w:textAlignment w:val="center"/>
+        <w:rPr>
+          <w:rFonts w:ascii="Roboto" w:eastAsia="Times New Roman" w:hAnsi="Roboto" w:cs="Times New Roman"/>
+          <w:spacing w:val="3"/>
+          <w:sz w:val="24"/>
+          <w:szCs w:val="24"/>
+          <w:lang w:eastAsia="en-IN"/>
+        </w:rPr>
+      </w:pPr>
+    </w:p>
+    <w:p>
+      <w:pPr>
+        <w:spacing w:after="0" w:line="240" w:lineRule="auto"/>
+        <w:textAlignment w:val="center"/>
+        <w:rPr>
+          <w:rFonts w:ascii="Roboto" w:eastAsia="Times New Roman" w:hAnsi="Roboto" w:cs="Times New Roman"/>
+          <w:spacing w:val="3"/>
+          <w:sz w:val="24"/>
+          <w:szCs w:val="24"/>
+          <w:lang w:eastAsia="en-IN"/>
+        </w:rPr>
+      </w:pPr>
+    </w:p>
+    <w:p>
+      <w:pPr>
+        <w:spacing w:after="0" w:line="240" w:lineRule="auto"/>
+        <w:textAlignment w:val="center"/>
+        <w:rPr>
+          <w:rFonts w:ascii="Roboto" w:hAnsi="Roboto"/>
+          <w:color w:val="202124"/>
+          <w:spacing w:val="2"/>
+        </w:rPr>
+      </w:pPr>
+      <w:r>
+        <w:rPr>
+          <w:rFonts w:ascii="Roboto" w:hAnsi="Roboto"/>
+          <w:color w:val="202124"/>
+          <w:spacing w:val="2"/>
+        </w:rPr>
+        <w:t>What Google Cloud security layer does “strong authentication for data access” relate to? Select the correct answer.</w:t>
+      </w:r>
+    </w:p>
+    <w:p>
+      <w:pPr>
+        <w:spacing w:after="0" w:line="240" w:lineRule="auto"/>
+        <w:textAlignment w:val="center"/>
+        <w:rPr>
+          <w:rFonts w:ascii="Roboto" w:eastAsia="Times New Roman" w:hAnsi="Roboto" w:cs="Times New Roman"/>
+          <w:spacing w:val="3"/>
+          <w:sz w:val="24"/>
+          <w:szCs w:val="24"/>
+          <w:lang w:eastAsia="en-IN"/>
+        </w:rPr>
+      </w:pPr>
+      <w:r>
+        <w:rPr>
+          <w:rFonts w:ascii="Roboto" w:eastAsia="Times New Roman" w:hAnsi="Roboto" w:cs="Times New Roman"/>
+          <w:spacing w:val="1"/>
+          <w:sz w:val="24"/>
+          <w:szCs w:val="24"/>
+          <w:lang w:eastAsia="en-IN"/>
+        </w:rPr>
+        <w:t>Identity</w:t>
+      </w:r>
+    </w:p>
+    <w:p>
+      <w:pPr>
+        <w:spacing w:after="0" w:line="240" w:lineRule="auto"/>
+        <w:textAlignment w:val="center"/>
+        <w:rPr>
+          <w:rFonts w:ascii="Roboto" w:eastAsia="Times New Roman" w:hAnsi="Roboto" w:cs="Times New Roman"/>
+          <w:spacing w:val="3"/>
+          <w:sz w:val="24"/>
+          <w:szCs w:val="24"/>
+          <w:lang w:eastAsia="en-IN"/>
+        </w:rPr>
+      </w:pPr>
+    </w:p>
+    <w:p>
+      <w:pPr>
+        <w:spacing w:after="0" w:line="240" w:lineRule="auto"/>
+        <w:textAlignment w:val="center"/>
+        <w:rPr>
+          <w:rFonts w:ascii="Roboto" w:eastAsia="Times New Roman" w:hAnsi="Roboto" w:cs="Times New Roman"/>
+          <w:spacing w:val="3"/>
+          <w:sz w:val="24"/>
+          <w:szCs w:val="24"/>
+          <w:lang w:eastAsia="en-IN"/>
+        </w:rPr>
+      </w:pPr>
+    </w:p>
+    <w:p>
+      <w:pPr>
+        <w:spacing w:after="0" w:line="240" w:lineRule="auto"/>
+        <w:textAlignment w:val="center"/>
+        <w:rPr>
+          <w:rFonts w:ascii="Roboto" w:hAnsi="Roboto"/>
+          <w:color w:val="202124"/>
+          <w:spacing w:val="2"/>
+        </w:rPr>
+      </w:pPr>
+      <w:r>
+        <w:rPr>
+          <w:rFonts w:ascii="Roboto" w:hAnsi="Roboto"/>
+          <w:color w:val="202124"/>
+          <w:spacing w:val="2"/>
+        </w:rPr>
+        <w:lastRenderedPageBreak/>
+        <w:t>An Identity Access Management policy, or IAM policy, is made of three parts. What are they? Select the correct answer.</w:t>
+      </w:r>
+    </w:p>
+    <w:p>
+      <w:pPr>
+        <w:spacing w:after="0" w:line="240" w:lineRule="auto"/>
+        <w:textAlignment w:val="center"/>
+        <w:rPr>
+          <w:rFonts w:ascii="Roboto" w:hAnsi="Roboto"/>
+          <w:color w:val="202124"/>
+          <w:spacing w:val="2"/>
+        </w:rPr>
+      </w:pPr>
+      <w:r>
+        <w:rPr>
+          <w:rFonts w:ascii="Roboto" w:hAnsi="Roboto"/>
+          <w:color w:val="202124"/>
+          <w:spacing w:val="2"/>
+        </w:rPr>
+        <w:t>“Who”, “can do what”, and “on which resource”.</w:t>
+      </w:r>
+    </w:p>
+    <w:p>
+      <w:pPr>
+        <w:spacing w:after="0" w:line="240" w:lineRule="auto"/>
+        <w:textAlignment w:val="center"/>
+        <w:rPr>
+          <w:rFonts w:ascii="Roboto" w:hAnsi="Roboto"/>
+          <w:color w:val="202124"/>
+          <w:spacing w:val="2"/>
+        </w:rPr>
+      </w:pPr>
+    </w:p>
+    <w:p>
+      <w:pPr>
+        <w:spacing w:after="0" w:line="240" w:lineRule="auto"/>
+        <w:textAlignment w:val="center"/>
+        <w:rPr>
+          <w:rFonts w:ascii="Roboto" w:hAnsi="Roboto"/>
+          <w:color w:val="202124"/>
+          <w:spacing w:val="2"/>
+        </w:rPr>
+      </w:pPr>
+      <w:r>
+        <w:rPr>
+          <w:rFonts w:ascii="Roboto" w:hAnsi="Roboto"/>
+          <w:color w:val="202124"/>
+          <w:spacing w:val="2"/>
+        </w:rPr>
+        <w:t>What is Google Cloud’s principle for granting access to users? Select the correct answer.</w:t>
+      </w:r>
+    </w:p>
+    <w:p>
+      <w:pPr>
+        <w:spacing w:after="0" w:line="240" w:lineRule="auto"/>
+        <w:textAlignment w:val="center"/>
+        <w:rPr>
+          <w:rFonts w:ascii="Roboto" w:eastAsia="Times New Roman" w:hAnsi="Roboto" w:cs="Times New Roman"/>
+          <w:spacing w:val="3"/>
+          <w:sz w:val="24"/>
+          <w:szCs w:val="24"/>
+          <w:lang w:eastAsia="en-IN"/>
+        </w:rPr>
+      </w:pPr>
+      <w:r>
+        <w:rPr>
+          <w:rFonts w:ascii="Roboto" w:eastAsia="Times New Roman" w:hAnsi="Roboto" w:cs="Times New Roman"/>
+          <w:spacing w:val="1"/>
+          <w:sz w:val="24"/>
+          <w:szCs w:val="24"/>
+          <w:lang w:eastAsia="en-IN"/>
+        </w:rPr>
+        <w:t>"Least privilege"</w:t>
+      </w:r>
+    </w:p>
+    <w:p>
+      <w:pPr>
+        <w:spacing w:after="0" w:line="240" w:lineRule="auto"/>
+        <w:textAlignment w:val="center"/>
+        <w:rPr>
+          <w:rFonts w:ascii="Roboto" w:eastAsia="Times New Roman" w:hAnsi="Roboto" w:cs="Times New Roman"/>
+          <w:spacing w:val="3"/>
+          <w:sz w:val="24"/>
+          <w:szCs w:val="24"/>
+          <w:lang w:eastAsia="en-IN"/>
+        </w:rPr>
+      </w:pPr>
+    </w:p>
+    <w:p>
+      <w:pPr>
+        <w:spacing w:after="0" w:line="240" w:lineRule="auto"/>
+        <w:textAlignment w:val="center"/>
+        <w:rPr>
+          <w:rFonts w:ascii="Roboto" w:eastAsia="Times New Roman" w:hAnsi="Roboto" w:cs="Times New Roman"/>
+          <w:spacing w:val="3"/>
+          <w:sz w:val="24"/>
+          <w:szCs w:val="24"/>
+          <w:lang w:eastAsia="en-IN"/>
+        </w:rPr>
+      </w:pPr>
+    </w:p>
+    <w:p>
+      <w:pPr>
+        <w:spacing w:after="0" w:line="240" w:lineRule="auto"/>
+        <w:textAlignment w:val="center"/>
+        <w:rPr>
+          <w:rFonts w:ascii="Roboto" w:hAnsi="Roboto"/>
+          <w:color w:val="202124"/>
+          <w:spacing w:val="2"/>
+        </w:rPr>
+      </w:pPr>
+      <w:r>
+        <w:rPr>
+          <w:rFonts w:ascii="Roboto" w:hAnsi="Roboto"/>
+          <w:color w:val="202124"/>
+          <w:spacing w:val="2"/>
+        </w:rPr>
+        <w:t xml:space="preserve">What are the three components of Google Cloud’s </w:t>
+      </w:r>
+      <w:proofErr w:type="spellStart"/>
+      <w:r>
+        <w:rPr>
+          <w:rFonts w:ascii="Roboto" w:hAnsi="Roboto"/>
+          <w:color w:val="202124"/>
+          <w:spacing w:val="2"/>
+        </w:rPr>
+        <w:t>defense</w:t>
+      </w:r>
+      <w:proofErr w:type="spellEnd"/>
+      <w:r>
+        <w:rPr>
+          <w:rFonts w:ascii="Roboto" w:hAnsi="Roboto"/>
+          <w:color w:val="202124"/>
+          <w:spacing w:val="2"/>
+        </w:rPr>
+        <w:t>-in-depth data security design? Select the correct answer.</w:t>
+      </w:r>
+    </w:p>
+    <w:p>
+      <w:pPr>
+        <w:spacing w:after="0" w:line="240" w:lineRule="auto"/>
+        <w:textAlignment w:val="center"/>
+        <w:rPr>
+          <w:rFonts w:ascii="Roboto" w:eastAsia="Times New Roman" w:hAnsi="Roboto" w:cs="Times New Roman"/>
+          <w:spacing w:val="3"/>
+          <w:sz w:val="24"/>
+          <w:szCs w:val="24"/>
+          <w:lang w:eastAsia="en-IN"/>
+        </w:rPr>
+      </w:pPr>
+      <w:proofErr w:type="spellStart"/>
+      <w:r>
+        <w:rPr>
+          <w:rFonts w:ascii="Roboto" w:eastAsia="Times New Roman" w:hAnsi="Roboto" w:cs="Times New Roman"/>
+          <w:spacing w:val="1"/>
+          <w:sz w:val="24"/>
+          <w:szCs w:val="24"/>
+          <w:lang w:eastAsia="en-IN"/>
+        </w:rPr>
+        <w:t>Sharding</w:t>
+      </w:r>
+      <w:proofErr w:type="spellEnd"/>
+      <w:r>
+        <w:rPr>
+          <w:rFonts w:ascii="Roboto" w:eastAsia="Times New Roman" w:hAnsi="Roboto" w:cs="Times New Roman"/>
+          <w:spacing w:val="1"/>
+          <w:sz w:val="24"/>
+          <w:szCs w:val="24"/>
+          <w:lang w:eastAsia="en-IN"/>
+        </w:rPr>
+        <w:t>, encryption key, key encryption key</w:t>
+      </w:r>
+    </w:p>
+    <w:p>
+      <w:pPr>
+        <w:spacing w:after="0" w:line="240" w:lineRule="auto"/>
+        <w:textAlignment w:val="center"/>
+        <w:rPr>
+          <w:rFonts w:ascii="Roboto" w:eastAsia="Times New Roman" w:hAnsi="Roboto" w:cs="Times New Roman"/>
+          <w:spacing w:val="3"/>
+          <w:sz w:val="24"/>
+          <w:szCs w:val="24"/>
+          <w:lang w:eastAsia="en-IN"/>
+        </w:rPr>
+      </w:pPr>
+    </w:p>
+    <w:p>
+      <w:pPr>
+        <w:spacing w:after="0" w:line="240" w:lineRule="auto"/>
+        <w:textAlignment w:val="center"/>
+        <w:rPr>
+          <w:rFonts w:ascii="Roboto" w:eastAsia="Times New Roman" w:hAnsi="Roboto" w:cs="Times New Roman"/>
+          <w:spacing w:val="3"/>
+          <w:sz w:val="24"/>
+          <w:szCs w:val="24"/>
+          <w:lang w:eastAsia="en-IN"/>
+        </w:rPr>
+      </w:pPr>
+    </w:p>
+    <w:p>
+      <w:pPr>
+        <w:spacing w:after="0" w:line="240" w:lineRule="auto"/>
+        <w:textAlignment w:val="center"/>
+        <w:rPr>
+          <w:rFonts w:ascii="Roboto" w:eastAsia="Times New Roman" w:hAnsi="Roboto" w:cs="Times New Roman"/>
+          <w:spacing w:val="3"/>
+          <w:sz w:val="24"/>
+          <w:szCs w:val="24"/>
+          <w:lang w:eastAsia="en-IN"/>
+        </w:rPr>
+      </w:pPr>
     </w:p>
     <w:p/>
     <w:sectPr>

</xml_diff>

<commit_message>
:rocket: Course 4 Completed
</commit_message>
<xml_diff>
--- a/Understanding Google Cloud Security and Operations.docx
+++ b/Understanding Google Cloud Security and Operations.docx
@@ -637,7 +637,7 @@
         <w:textAlignment w:val="center"/>
         <w:rPr>
           <w:rFonts w:ascii="Roboto" w:eastAsia="Times New Roman" w:hAnsi="Roboto" w:cs="Times New Roman"/>
-          <w:spacing w:val="3"/>
+          <w:spacing w:val="1"/>
           <w:sz w:val="24"/>
           <w:szCs w:val="24"/>
           <w:lang w:eastAsia="en-IN"/>
@@ -665,6 +665,366 @@
         </w:rPr>
         <w:t>, encryption key, key encryption key</w:t>
       </w:r>
+    </w:p>
+    <w:p>
+      <w:pPr>
+        <w:spacing w:after="0" w:line="240" w:lineRule="auto"/>
+        <w:textAlignment w:val="center"/>
+        <w:rPr>
+          <w:rFonts w:ascii="Roboto" w:eastAsia="Times New Roman" w:hAnsi="Roboto" w:cs="Times New Roman"/>
+          <w:spacing w:val="1"/>
+          <w:sz w:val="24"/>
+          <w:szCs w:val="24"/>
+          <w:lang w:eastAsia="en-IN"/>
+        </w:rPr>
+      </w:pPr>
+    </w:p>
+    <w:p>
+      <w:pPr>
+        <w:spacing w:after="0" w:line="240" w:lineRule="auto"/>
+        <w:textAlignment w:val="center"/>
+        <w:rPr>
+          <w:rFonts w:ascii="Roboto" w:hAnsi="Roboto"/>
+          <w:color w:val="202124"/>
+          <w:spacing w:val="2"/>
+        </w:rPr>
+      </w:pPr>
+      <w:r>
+        <w:rPr>
+          <w:rFonts w:ascii="Roboto" w:hAnsi="Roboto"/>
+          <w:color w:val="202124"/>
+          <w:spacing w:val="2"/>
+        </w:rPr>
+        <w:t>What is a service level objective (SLO)? Select the correct answer.</w:t>
+      </w:r>
+    </w:p>
+    <w:p>
+      <w:pPr>
+        <w:spacing w:after="0" w:line="240" w:lineRule="auto"/>
+        <w:textAlignment w:val="center"/>
+        <w:rPr>
+          <w:rFonts w:ascii="Roboto" w:hAnsi="Roboto"/>
+          <w:color w:val="202124"/>
+          <w:spacing w:val="2"/>
+        </w:rPr>
+      </w:pPr>
+      <w:r>
+        <w:rPr>
+          <w:rFonts w:ascii="Roboto" w:hAnsi="Roboto"/>
+          <w:color w:val="202124"/>
+          <w:spacing w:val="2"/>
+        </w:rPr>
+        <w:t>The goal for your cloud service performance level</w:t>
+      </w:r>
+    </w:p>
+    <w:p>
+      <w:pPr>
+        <w:spacing w:after="0" w:line="240" w:lineRule="auto"/>
+        <w:textAlignment w:val="center"/>
+        <w:rPr>
+          <w:rFonts w:ascii="Roboto" w:hAnsi="Roboto"/>
+          <w:color w:val="202124"/>
+          <w:spacing w:val="2"/>
+        </w:rPr>
+      </w:pPr>
+    </w:p>
+    <w:p>
+      <w:pPr>
+        <w:spacing w:after="0" w:line="240" w:lineRule="auto"/>
+        <w:textAlignment w:val="center"/>
+        <w:rPr>
+          <w:rFonts w:ascii="Roboto" w:hAnsi="Roboto"/>
+          <w:color w:val="202124"/>
+          <w:spacing w:val="2"/>
+        </w:rPr>
+      </w:pPr>
+      <w:r>
+        <w:rPr>
+          <w:rFonts w:ascii="Roboto" w:hAnsi="Roboto"/>
+          <w:color w:val="202124"/>
+          <w:spacing w:val="2"/>
+        </w:rPr>
+        <w:t>The tools included in Google Cloud’s operations suite fall into what two major categories? Select two correct answers.</w:t>
+      </w:r>
+    </w:p>
+    <w:p>
+      <w:pPr>
+        <w:spacing w:after="0" w:line="240" w:lineRule="auto"/>
+        <w:textAlignment w:val="center"/>
+        <w:rPr>
+          <w:rFonts w:ascii="Roboto" w:eastAsia="Times New Roman" w:hAnsi="Roboto" w:cs="Times New Roman"/>
+          <w:spacing w:val="3"/>
+          <w:sz w:val="24"/>
+          <w:szCs w:val="24"/>
+          <w:lang w:eastAsia="en-IN"/>
+        </w:rPr>
+      </w:pPr>
+      <w:r>
+        <w:rPr>
+          <w:rFonts w:ascii="Roboto" w:eastAsia="Times New Roman" w:hAnsi="Roboto" w:cs="Times New Roman"/>
+          <w:spacing w:val="1"/>
+          <w:sz w:val="24"/>
+          <w:szCs w:val="24"/>
+          <w:lang w:eastAsia="en-IN"/>
+        </w:rPr>
+        <w:t>Application performance management tools</w:t>
+      </w:r>
+    </w:p>
+    <w:p>
+      <w:pPr>
+        <w:spacing w:after="0" w:line="240" w:lineRule="auto"/>
+        <w:textAlignment w:val="center"/>
+        <w:rPr>
+          <w:rFonts w:ascii="Roboto" w:eastAsia="Times New Roman" w:hAnsi="Roboto" w:cs="Times New Roman"/>
+          <w:spacing w:val="3"/>
+          <w:sz w:val="24"/>
+          <w:szCs w:val="24"/>
+          <w:lang w:eastAsia="en-IN"/>
+        </w:rPr>
+      </w:pPr>
+      <w:r>
+        <w:rPr>
+          <w:rFonts w:ascii="Roboto" w:eastAsia="Times New Roman" w:hAnsi="Roboto" w:cs="Times New Roman"/>
+          <w:spacing w:val="1"/>
+          <w:sz w:val="24"/>
+          <w:szCs w:val="24"/>
+          <w:lang w:eastAsia="en-IN"/>
+        </w:rPr>
+        <w:t>Operations-focused tools</w:t>
+      </w:r>
+    </w:p>
+    <w:p>
+      <w:pPr>
+        <w:spacing w:after="0" w:line="240" w:lineRule="auto"/>
+        <w:textAlignment w:val="center"/>
+        <w:rPr>
+          <w:rFonts w:ascii="Roboto" w:eastAsia="Times New Roman" w:hAnsi="Roboto" w:cs="Times New Roman"/>
+          <w:spacing w:val="3"/>
+          <w:sz w:val="24"/>
+          <w:szCs w:val="24"/>
+          <w:lang w:eastAsia="en-IN"/>
+        </w:rPr>
+      </w:pPr>
+    </w:p>
+    <w:p>
+      <w:pPr>
+        <w:spacing w:after="0" w:line="240" w:lineRule="auto"/>
+        <w:textAlignment w:val="center"/>
+        <w:rPr>
+          <w:rFonts w:ascii="Roboto" w:eastAsia="Times New Roman" w:hAnsi="Roboto" w:cs="Times New Roman"/>
+          <w:spacing w:val="3"/>
+          <w:sz w:val="24"/>
+          <w:szCs w:val="24"/>
+          <w:lang w:eastAsia="en-IN"/>
+        </w:rPr>
+      </w:pPr>
+    </w:p>
+    <w:p>
+      <w:pPr>
+        <w:spacing w:after="0" w:line="240" w:lineRule="auto"/>
+        <w:textAlignment w:val="center"/>
+        <w:rPr>
+          <w:rFonts w:ascii="Roboto" w:hAnsi="Roboto"/>
+          <w:color w:val="202124"/>
+          <w:spacing w:val="2"/>
+        </w:rPr>
+      </w:pPr>
+      <w:r>
+        <w:rPr>
+          <w:rFonts w:ascii="Roboto" w:hAnsi="Roboto"/>
+          <w:color w:val="202124"/>
+          <w:spacing w:val="2"/>
+        </w:rPr>
+        <w:t>_____________ refers to breaking down silos and closing gaps between developer and operations teams? Select the correct answer.</w:t>
+      </w:r>
+    </w:p>
+    <w:p>
+      <w:pPr>
+        <w:spacing w:after="0" w:line="240" w:lineRule="auto"/>
+        <w:textAlignment w:val="center"/>
+        <w:rPr>
+          <w:rFonts w:ascii="Roboto" w:eastAsia="Times New Roman" w:hAnsi="Roboto" w:cs="Times New Roman"/>
+          <w:spacing w:val="3"/>
+          <w:sz w:val="24"/>
+          <w:szCs w:val="24"/>
+          <w:lang w:eastAsia="en-IN"/>
+        </w:rPr>
+      </w:pPr>
+      <w:r>
+        <w:rPr>
+          <w:rFonts w:ascii="Roboto" w:eastAsia="Times New Roman" w:hAnsi="Roboto" w:cs="Times New Roman"/>
+          <w:spacing w:val="1"/>
+          <w:sz w:val="24"/>
+          <w:szCs w:val="24"/>
+          <w:lang w:eastAsia="en-IN"/>
+        </w:rPr>
+        <w:br/>
+        <w:t>DevOps</w:t>
+      </w:r>
+    </w:p>
+    <w:p>
+      <w:pPr>
+        <w:spacing w:after="0" w:line="240" w:lineRule="auto"/>
+        <w:textAlignment w:val="center"/>
+        <w:rPr>
+          <w:rFonts w:ascii="Roboto" w:eastAsia="Times New Roman" w:hAnsi="Roboto" w:cs="Times New Roman"/>
+          <w:spacing w:val="3"/>
+          <w:sz w:val="24"/>
+          <w:szCs w:val="24"/>
+          <w:lang w:eastAsia="en-IN"/>
+        </w:rPr>
+      </w:pPr>
+    </w:p>
+    <w:p>
+      <w:pPr>
+        <w:spacing w:after="0" w:line="240" w:lineRule="auto"/>
+        <w:textAlignment w:val="center"/>
+        <w:rPr>
+          <w:rFonts w:ascii="Roboto" w:eastAsia="Times New Roman" w:hAnsi="Roboto" w:cs="Times New Roman"/>
+          <w:spacing w:val="3"/>
+          <w:sz w:val="24"/>
+          <w:szCs w:val="24"/>
+          <w:lang w:eastAsia="en-IN"/>
+        </w:rPr>
+      </w:pPr>
+    </w:p>
+    <w:p>
+      <w:pPr>
+        <w:spacing w:after="0" w:line="240" w:lineRule="auto"/>
+        <w:textAlignment w:val="center"/>
+        <w:rPr>
+          <w:rFonts w:ascii="Roboto" w:hAnsi="Roboto"/>
+          <w:color w:val="202124"/>
+          <w:spacing w:val="2"/>
+        </w:rPr>
+      </w:pPr>
+      <w:r>
+        <w:rPr>
+          <w:rFonts w:ascii="Roboto" w:hAnsi="Roboto"/>
+          <w:color w:val="202124"/>
+          <w:spacing w:val="2"/>
+        </w:rPr>
+        <w:t>Why is the expectation for 100% service availability misleading? Select the correct answer.</w:t>
+      </w:r>
+    </w:p>
+    <w:p>
+      <w:pPr>
+        <w:spacing w:after="0" w:line="240" w:lineRule="auto"/>
+        <w:textAlignment w:val="center"/>
+        <w:rPr>
+          <w:rFonts w:ascii="Roboto" w:hAnsi="Roboto"/>
+          <w:color w:val="202124"/>
+          <w:spacing w:val="2"/>
+        </w:rPr>
+      </w:pPr>
+      <w:r>
+        <w:rPr>
+          <w:rFonts w:ascii="Roboto" w:hAnsi="Roboto"/>
+          <w:color w:val="202124"/>
+          <w:spacing w:val="2"/>
+        </w:rPr>
+        <w:t>Because service maintenance is inevitable and requires downtime</w:t>
+      </w:r>
+    </w:p>
+    <w:p>
+      <w:pPr>
+        <w:spacing w:after="0" w:line="240" w:lineRule="auto"/>
+        <w:textAlignment w:val="center"/>
+        <w:rPr>
+          <w:rFonts w:ascii="Roboto" w:hAnsi="Roboto"/>
+          <w:color w:val="202124"/>
+          <w:spacing w:val="2"/>
+        </w:rPr>
+      </w:pPr>
+    </w:p>
+    <w:p>
+      <w:pPr>
+        <w:spacing w:after="0" w:line="240" w:lineRule="auto"/>
+        <w:textAlignment w:val="center"/>
+        <w:rPr>
+          <w:rFonts w:ascii="Roboto" w:hAnsi="Roboto"/>
+          <w:color w:val="202124"/>
+          <w:spacing w:val="2"/>
+        </w:rPr>
+      </w:pPr>
+    </w:p>
+    <w:p>
+      <w:pPr>
+        <w:spacing w:after="0" w:line="240" w:lineRule="auto"/>
+        <w:textAlignment w:val="center"/>
+        <w:rPr>
+          <w:rFonts w:ascii="Roboto" w:hAnsi="Roboto"/>
+          <w:color w:val="202124"/>
+          <w:spacing w:val="2"/>
+        </w:rPr>
+      </w:pPr>
+      <w:r>
+        <w:rPr>
+          <w:rFonts w:ascii="Roboto" w:hAnsi="Roboto"/>
+          <w:color w:val="202124"/>
+          <w:spacing w:val="2"/>
+        </w:rPr>
+        <w:t>Which of the following are Google Cloud operations-focused tools? Select the two correct answers.</w:t>
+      </w:r>
+    </w:p>
+    <w:p>
+      <w:pPr>
+        <w:spacing w:after="0" w:line="240" w:lineRule="auto"/>
+        <w:textAlignment w:val="center"/>
+        <w:rPr>
+          <w:rFonts w:ascii="Roboto" w:eastAsia="Times New Roman" w:hAnsi="Roboto" w:cs="Times New Roman"/>
+          <w:spacing w:val="3"/>
+          <w:sz w:val="24"/>
+          <w:szCs w:val="24"/>
+          <w:lang w:eastAsia="en-IN"/>
+        </w:rPr>
+      </w:pPr>
+      <w:r>
+        <w:rPr>
+          <w:rFonts w:ascii="Roboto" w:eastAsia="Times New Roman" w:hAnsi="Roboto" w:cs="Times New Roman"/>
+          <w:spacing w:val="1"/>
+          <w:sz w:val="24"/>
+          <w:szCs w:val="24"/>
+          <w:lang w:eastAsia="en-IN"/>
+        </w:rPr>
+        <w:t>Cloud Monitoring</w:t>
+      </w:r>
+    </w:p>
+    <w:p>
+      <w:pPr>
+        <w:spacing w:after="0" w:line="240" w:lineRule="auto"/>
+        <w:textAlignment w:val="center"/>
+        <w:rPr>
+          <w:rFonts w:ascii="Roboto" w:eastAsia="Times New Roman" w:hAnsi="Roboto" w:cs="Times New Roman"/>
+          <w:spacing w:val="3"/>
+          <w:sz w:val="24"/>
+          <w:szCs w:val="24"/>
+          <w:lang w:eastAsia="en-IN"/>
+        </w:rPr>
+      </w:pPr>
+      <w:r>
+        <w:rPr>
+          <w:rFonts w:ascii="Roboto" w:eastAsia="Times New Roman" w:hAnsi="Roboto" w:cs="Times New Roman"/>
+          <w:spacing w:val="1"/>
+          <w:sz w:val="24"/>
+          <w:szCs w:val="24"/>
+          <w:lang w:eastAsia="en-IN"/>
+        </w:rPr>
+        <w:t>Cloud Logging</w:t>
+      </w:r>
+    </w:p>
+    <w:p>
+      <w:pPr>
+        <w:spacing w:after="0" w:line="240" w:lineRule="auto"/>
+        <w:textAlignment w:val="center"/>
+        <w:rPr>
+          <w:rFonts w:ascii="Roboto" w:eastAsia="Times New Roman" w:hAnsi="Roboto" w:cs="Times New Roman"/>
+          <w:spacing w:val="3"/>
+          <w:sz w:val="24"/>
+          <w:szCs w:val="24"/>
+          <w:lang w:eastAsia="en-IN"/>
+        </w:rPr>
+      </w:pPr>
     </w:p>
     <w:p>
       <w:pPr>

</xml_diff>